<commit_message>
Added Review Logic and views
Added Review Logic and views
</commit_message>
<xml_diff>
--- a/Documents/documentation.docx
+++ b/Documents/documentation.docx
@@ -1599,8 +1599,6 @@
               </w:rPr>
               <w:t>student id_module code_module_title_assessment name</w:t>
             </w:r>
-            <w:bookmarkStart w:id="0" w:name="_GoBack"/>
-            <w:bookmarkEnd w:id="0"/>
           </w:p>
           <w:p>
             <w:pPr>
@@ -2181,6 +2179,254 @@
         <w:lastRenderedPageBreak/>
         <w:t>Barter trading application is required to perform the following procedures:</w:t>
       </w:r>
+    </w:p>
+    <w:p>
+      <w:pPr>
+        <w:spacing w:after="0"/>
+        <w:rPr>
+          <w:rFonts w:ascii="Times New Roman" w:hAnsi="Times New Roman"/>
+          <w:sz w:val="24"/>
+          <w:szCs w:val="24"/>
+        </w:rPr>
+      </w:pPr>
+      <w:r>
+        <w:rPr>
+          <w:rFonts w:ascii="Times New Roman" w:hAnsi="Times New Roman"/>
+          <w:sz w:val="24"/>
+          <w:szCs w:val="24"/>
+        </w:rPr>
+        <w:t>-Anonymous users can use a restricted access to the application</w:t>
+      </w:r>
+      <w:r>
+        <w:rPr>
+          <w:rFonts w:ascii="Times New Roman" w:hAnsi="Times New Roman"/>
+          <w:sz w:val="24"/>
+          <w:szCs w:val="24"/>
+        </w:rPr>
+        <w:t xml:space="preserve"> like:</w:t>
+      </w:r>
+    </w:p>
+    <w:p>
+      <w:pPr>
+        <w:pStyle w:val="ListParagraph"/>
+        <w:numPr>
+          <w:ilvl w:val="0"/>
+          <w:numId w:val="5"/>
+        </w:numPr>
+        <w:spacing w:after="0"/>
+        <w:rPr>
+          <w:rFonts w:ascii="Times New Roman" w:hAnsi="Times New Roman"/>
+          <w:sz w:val="24"/>
+          <w:szCs w:val="24"/>
+        </w:rPr>
+      </w:pPr>
+      <w:r>
+        <w:rPr>
+          <w:rFonts w:ascii="Times New Roman" w:hAnsi="Times New Roman"/>
+          <w:sz w:val="24"/>
+          <w:szCs w:val="24"/>
+        </w:rPr>
+        <w:t xml:space="preserve">Can </w:t>
+      </w:r>
+      <w:r>
+        <w:rPr>
+          <w:rFonts w:ascii="Times New Roman" w:hAnsi="Times New Roman"/>
+          <w:sz w:val="24"/>
+          <w:szCs w:val="24"/>
+        </w:rPr>
+        <w:t>view</w:t>
+      </w:r>
+      <w:r>
+        <w:rPr>
+          <w:rFonts w:ascii="Times New Roman" w:hAnsi="Times New Roman"/>
+          <w:sz w:val="24"/>
+          <w:szCs w:val="24"/>
+        </w:rPr>
+        <w:t xml:space="preserve"> products by category in a grid </w:t>
+      </w:r>
+      <w:r>
+        <w:rPr>
+          <w:rFonts w:ascii="Times New Roman" w:hAnsi="Times New Roman"/>
+          <w:sz w:val="24"/>
+          <w:szCs w:val="24"/>
+        </w:rPr>
+        <w:t>arrangement</w:t>
+      </w:r>
+      <w:r>
+        <w:rPr>
+          <w:rFonts w:ascii="Times New Roman" w:hAnsi="Times New Roman"/>
+          <w:sz w:val="24"/>
+          <w:szCs w:val="24"/>
+        </w:rPr>
+        <w:t xml:space="preserve"> </w:t>
+      </w:r>
+    </w:p>
+    <w:p>
+      <w:pPr>
+        <w:pStyle w:val="ListParagraph"/>
+        <w:numPr>
+          <w:ilvl w:val="0"/>
+          <w:numId w:val="5"/>
+        </w:numPr>
+        <w:spacing w:after="0"/>
+        <w:rPr>
+          <w:rFonts w:ascii="Times New Roman" w:hAnsi="Times New Roman"/>
+          <w:sz w:val="24"/>
+          <w:szCs w:val="24"/>
+        </w:rPr>
+      </w:pPr>
+      <w:r>
+        <w:rPr>
+          <w:rFonts w:ascii="Times New Roman" w:hAnsi="Times New Roman"/>
+          <w:sz w:val="24"/>
+          <w:szCs w:val="24"/>
+        </w:rPr>
+        <w:t>Can view a product</w:t>
+      </w:r>
+    </w:p>
+    <w:p>
+      <w:pPr>
+        <w:pStyle w:val="ListParagraph"/>
+        <w:numPr>
+          <w:ilvl w:val="0"/>
+          <w:numId w:val="5"/>
+        </w:numPr>
+        <w:spacing w:after="0"/>
+        <w:rPr>
+          <w:rFonts w:ascii="Times New Roman" w:hAnsi="Times New Roman"/>
+          <w:sz w:val="24"/>
+          <w:szCs w:val="24"/>
+        </w:rPr>
+      </w:pPr>
+      <w:r>
+        <w:rPr>
+          <w:rFonts w:ascii="Times New Roman" w:hAnsi="Times New Roman"/>
+          <w:color w:val="FF0000"/>
+          <w:sz w:val="24"/>
+          <w:szCs w:val="24"/>
+        </w:rPr>
+        <w:t>… TO DO</w:t>
+      </w:r>
+    </w:p>
+    <w:p>
+      <w:pPr>
+        <w:spacing w:after="0"/>
+        <w:rPr>
+          <w:rFonts w:ascii="Times New Roman" w:hAnsi="Times New Roman"/>
+          <w:sz w:val="24"/>
+          <w:szCs w:val="24"/>
+        </w:rPr>
+      </w:pPr>
+      <w:r>
+        <w:rPr>
+          <w:rFonts w:ascii="Times New Roman" w:hAnsi="Times New Roman"/>
+          <w:sz w:val="24"/>
+          <w:szCs w:val="24"/>
+        </w:rPr>
+        <w:t>- A logged in user can</w:t>
+      </w:r>
+      <w:r>
+        <w:rPr>
+          <w:rFonts w:ascii="Times New Roman" w:hAnsi="Times New Roman"/>
+          <w:sz w:val="24"/>
+          <w:szCs w:val="24"/>
+        </w:rPr>
+        <w:t>:</w:t>
+      </w:r>
+    </w:p>
+    <w:p>
+      <w:pPr>
+        <w:pStyle w:val="ListParagraph"/>
+        <w:numPr>
+          <w:ilvl w:val="0"/>
+          <w:numId w:val="6"/>
+        </w:numPr>
+        <w:spacing w:after="0"/>
+        <w:rPr>
+          <w:rFonts w:ascii="Times New Roman" w:hAnsi="Times New Roman"/>
+          <w:sz w:val="24"/>
+          <w:szCs w:val="24"/>
+        </w:rPr>
+      </w:pPr>
+      <w:r>
+        <w:rPr>
+          <w:rFonts w:ascii="Times New Roman" w:hAnsi="Times New Roman"/>
+          <w:sz w:val="24"/>
+          <w:szCs w:val="24"/>
+        </w:rPr>
+        <w:t>Can login into a different account;</w:t>
+      </w:r>
+    </w:p>
+    <w:p>
+      <w:pPr>
+        <w:pStyle w:val="ListParagraph"/>
+        <w:numPr>
+          <w:ilvl w:val="0"/>
+          <w:numId w:val="6"/>
+        </w:numPr>
+        <w:spacing w:after="0"/>
+        <w:rPr>
+          <w:rFonts w:ascii="Times New Roman" w:hAnsi="Times New Roman"/>
+          <w:sz w:val="24"/>
+          <w:szCs w:val="24"/>
+        </w:rPr>
+      </w:pPr>
+      <w:r>
+        <w:rPr>
+          <w:rFonts w:ascii="Times New Roman" w:hAnsi="Times New Roman"/>
+          <w:sz w:val="24"/>
+          <w:szCs w:val="24"/>
+        </w:rPr>
+        <w:t>Can register a new account;</w:t>
+      </w:r>
+    </w:p>
+    <w:p>
+      <w:pPr>
+        <w:pStyle w:val="ListParagraph"/>
+        <w:numPr>
+          <w:ilvl w:val="0"/>
+          <w:numId w:val="6"/>
+        </w:numPr>
+        <w:spacing w:after="0"/>
+        <w:rPr>
+          <w:rFonts w:ascii="Times New Roman" w:hAnsi="Times New Roman"/>
+          <w:sz w:val="24"/>
+          <w:szCs w:val="24"/>
+        </w:rPr>
+      </w:pPr>
+      <w:r>
+        <w:rPr>
+          <w:rFonts w:ascii="Times New Roman" w:hAnsi="Times New Roman"/>
+          <w:sz w:val="24"/>
+          <w:szCs w:val="24"/>
+        </w:rPr>
+        <w:t>Can sign out</w:t>
+      </w:r>
+    </w:p>
+    <w:p>
+      <w:pPr>
+        <w:pStyle w:val="ListParagraph"/>
+        <w:numPr>
+          <w:ilvl w:val="0"/>
+          <w:numId w:val="6"/>
+        </w:numPr>
+        <w:spacing w:after="0"/>
+        <w:rPr>
+          <w:rFonts w:ascii="Times New Roman" w:hAnsi="Times New Roman"/>
+          <w:sz w:val="24"/>
+          <w:szCs w:val="24"/>
+        </w:rPr>
+      </w:pPr>
+      <w:r>
+        <w:rPr>
+          <w:rFonts w:ascii="Times New Roman" w:hAnsi="Times New Roman"/>
+          <w:sz w:val="24"/>
+          <w:szCs w:val="24"/>
+        </w:rPr>
+        <w:t>Access His Account information</w:t>
+      </w:r>
+      <w:bookmarkStart w:id="0" w:name="_GoBack"/>
+      <w:bookmarkEnd w:id="0"/>
     </w:p>
     <w:p>
       <w:pPr>
@@ -3377,6 +3623,232 @@
       </w:rPr>
     </w:lvl>
   </w:abstractNum>
+  <w:abstractNum w:abstractNumId="4" w15:restartNumberingAfterBreak="0">
+    <w:nsid w:val="262F070A"/>
+    <w:multiLevelType w:val="hybridMultilevel"/>
+    <w:tmpl w:val="6FC8BD28"/>
+    <w:lvl w:ilvl="0" w:tplc="08090001">
+      <w:start w:val="1"/>
+      <w:numFmt w:val="bullet"/>
+      <w:lvlText w:val=""/>
+      <w:lvlJc w:val="left"/>
+      <w:pPr>
+        <w:ind w:left="1080" w:hanging="360"/>
+      </w:pPr>
+      <w:rPr>
+        <w:rFonts w:ascii="Symbol" w:hAnsi="Symbol" w:hint="default"/>
+      </w:rPr>
+    </w:lvl>
+    <w:lvl w:ilvl="1" w:tplc="08090003" w:tentative="1">
+      <w:start w:val="1"/>
+      <w:numFmt w:val="bullet"/>
+      <w:lvlText w:val="o"/>
+      <w:lvlJc w:val="left"/>
+      <w:pPr>
+        <w:ind w:left="1800" w:hanging="360"/>
+      </w:pPr>
+      <w:rPr>
+        <w:rFonts w:ascii="Courier New" w:hAnsi="Courier New" w:cs="Courier New" w:hint="default"/>
+      </w:rPr>
+    </w:lvl>
+    <w:lvl w:ilvl="2" w:tplc="08090005" w:tentative="1">
+      <w:start w:val="1"/>
+      <w:numFmt w:val="bullet"/>
+      <w:lvlText w:val=""/>
+      <w:lvlJc w:val="left"/>
+      <w:pPr>
+        <w:ind w:left="2520" w:hanging="360"/>
+      </w:pPr>
+      <w:rPr>
+        <w:rFonts w:ascii="Wingdings" w:hAnsi="Wingdings" w:hint="default"/>
+      </w:rPr>
+    </w:lvl>
+    <w:lvl w:ilvl="3" w:tplc="08090001" w:tentative="1">
+      <w:start w:val="1"/>
+      <w:numFmt w:val="bullet"/>
+      <w:lvlText w:val=""/>
+      <w:lvlJc w:val="left"/>
+      <w:pPr>
+        <w:ind w:left="3240" w:hanging="360"/>
+      </w:pPr>
+      <w:rPr>
+        <w:rFonts w:ascii="Symbol" w:hAnsi="Symbol" w:hint="default"/>
+      </w:rPr>
+    </w:lvl>
+    <w:lvl w:ilvl="4" w:tplc="08090003" w:tentative="1">
+      <w:start w:val="1"/>
+      <w:numFmt w:val="bullet"/>
+      <w:lvlText w:val="o"/>
+      <w:lvlJc w:val="left"/>
+      <w:pPr>
+        <w:ind w:left="3960" w:hanging="360"/>
+      </w:pPr>
+      <w:rPr>
+        <w:rFonts w:ascii="Courier New" w:hAnsi="Courier New" w:cs="Courier New" w:hint="default"/>
+      </w:rPr>
+    </w:lvl>
+    <w:lvl w:ilvl="5" w:tplc="08090005" w:tentative="1">
+      <w:start w:val="1"/>
+      <w:numFmt w:val="bullet"/>
+      <w:lvlText w:val=""/>
+      <w:lvlJc w:val="left"/>
+      <w:pPr>
+        <w:ind w:left="4680" w:hanging="360"/>
+      </w:pPr>
+      <w:rPr>
+        <w:rFonts w:ascii="Wingdings" w:hAnsi="Wingdings" w:hint="default"/>
+      </w:rPr>
+    </w:lvl>
+    <w:lvl w:ilvl="6" w:tplc="08090001" w:tentative="1">
+      <w:start w:val="1"/>
+      <w:numFmt w:val="bullet"/>
+      <w:lvlText w:val=""/>
+      <w:lvlJc w:val="left"/>
+      <w:pPr>
+        <w:ind w:left="5400" w:hanging="360"/>
+      </w:pPr>
+      <w:rPr>
+        <w:rFonts w:ascii="Symbol" w:hAnsi="Symbol" w:hint="default"/>
+      </w:rPr>
+    </w:lvl>
+    <w:lvl w:ilvl="7" w:tplc="08090003" w:tentative="1">
+      <w:start w:val="1"/>
+      <w:numFmt w:val="bullet"/>
+      <w:lvlText w:val="o"/>
+      <w:lvlJc w:val="left"/>
+      <w:pPr>
+        <w:ind w:left="6120" w:hanging="360"/>
+      </w:pPr>
+      <w:rPr>
+        <w:rFonts w:ascii="Courier New" w:hAnsi="Courier New" w:cs="Courier New" w:hint="default"/>
+      </w:rPr>
+    </w:lvl>
+    <w:lvl w:ilvl="8" w:tplc="08090005" w:tentative="1">
+      <w:start w:val="1"/>
+      <w:numFmt w:val="bullet"/>
+      <w:lvlText w:val=""/>
+      <w:lvlJc w:val="left"/>
+      <w:pPr>
+        <w:ind w:left="6840" w:hanging="360"/>
+      </w:pPr>
+      <w:rPr>
+        <w:rFonts w:ascii="Wingdings" w:hAnsi="Wingdings" w:hint="default"/>
+      </w:rPr>
+    </w:lvl>
+  </w:abstractNum>
+  <w:abstractNum w:abstractNumId="5" w15:restartNumberingAfterBreak="0">
+    <w:nsid w:val="318E4539"/>
+    <w:multiLevelType w:val="hybridMultilevel"/>
+    <w:tmpl w:val="DC16D984"/>
+    <w:lvl w:ilvl="0" w:tplc="08090001">
+      <w:start w:val="1"/>
+      <w:numFmt w:val="bullet"/>
+      <w:lvlText w:val=""/>
+      <w:lvlJc w:val="left"/>
+      <w:pPr>
+        <w:ind w:left="720" w:hanging="360"/>
+      </w:pPr>
+      <w:rPr>
+        <w:rFonts w:ascii="Symbol" w:hAnsi="Symbol" w:hint="default"/>
+      </w:rPr>
+    </w:lvl>
+    <w:lvl w:ilvl="1" w:tplc="08090003" w:tentative="1">
+      <w:start w:val="1"/>
+      <w:numFmt w:val="bullet"/>
+      <w:lvlText w:val="o"/>
+      <w:lvlJc w:val="left"/>
+      <w:pPr>
+        <w:ind w:left="1440" w:hanging="360"/>
+      </w:pPr>
+      <w:rPr>
+        <w:rFonts w:ascii="Courier New" w:hAnsi="Courier New" w:cs="Courier New" w:hint="default"/>
+      </w:rPr>
+    </w:lvl>
+    <w:lvl w:ilvl="2" w:tplc="08090005" w:tentative="1">
+      <w:start w:val="1"/>
+      <w:numFmt w:val="bullet"/>
+      <w:lvlText w:val=""/>
+      <w:lvlJc w:val="left"/>
+      <w:pPr>
+        <w:ind w:left="2160" w:hanging="360"/>
+      </w:pPr>
+      <w:rPr>
+        <w:rFonts w:ascii="Wingdings" w:hAnsi="Wingdings" w:hint="default"/>
+      </w:rPr>
+    </w:lvl>
+    <w:lvl w:ilvl="3" w:tplc="08090001" w:tentative="1">
+      <w:start w:val="1"/>
+      <w:numFmt w:val="bullet"/>
+      <w:lvlText w:val=""/>
+      <w:lvlJc w:val="left"/>
+      <w:pPr>
+        <w:ind w:left="2880" w:hanging="360"/>
+      </w:pPr>
+      <w:rPr>
+        <w:rFonts w:ascii="Symbol" w:hAnsi="Symbol" w:hint="default"/>
+      </w:rPr>
+    </w:lvl>
+    <w:lvl w:ilvl="4" w:tplc="08090003" w:tentative="1">
+      <w:start w:val="1"/>
+      <w:numFmt w:val="bullet"/>
+      <w:lvlText w:val="o"/>
+      <w:lvlJc w:val="left"/>
+      <w:pPr>
+        <w:ind w:left="3600" w:hanging="360"/>
+      </w:pPr>
+      <w:rPr>
+        <w:rFonts w:ascii="Courier New" w:hAnsi="Courier New" w:cs="Courier New" w:hint="default"/>
+      </w:rPr>
+    </w:lvl>
+    <w:lvl w:ilvl="5" w:tplc="08090005" w:tentative="1">
+      <w:start w:val="1"/>
+      <w:numFmt w:val="bullet"/>
+      <w:lvlText w:val=""/>
+      <w:lvlJc w:val="left"/>
+      <w:pPr>
+        <w:ind w:left="4320" w:hanging="360"/>
+      </w:pPr>
+      <w:rPr>
+        <w:rFonts w:ascii="Wingdings" w:hAnsi="Wingdings" w:hint="default"/>
+      </w:rPr>
+    </w:lvl>
+    <w:lvl w:ilvl="6" w:tplc="08090001" w:tentative="1">
+      <w:start w:val="1"/>
+      <w:numFmt w:val="bullet"/>
+      <w:lvlText w:val=""/>
+      <w:lvlJc w:val="left"/>
+      <w:pPr>
+        <w:ind w:left="5040" w:hanging="360"/>
+      </w:pPr>
+      <w:rPr>
+        <w:rFonts w:ascii="Symbol" w:hAnsi="Symbol" w:hint="default"/>
+      </w:rPr>
+    </w:lvl>
+    <w:lvl w:ilvl="7" w:tplc="08090003" w:tentative="1">
+      <w:start w:val="1"/>
+      <w:numFmt w:val="bullet"/>
+      <w:lvlText w:val="o"/>
+      <w:lvlJc w:val="left"/>
+      <w:pPr>
+        <w:ind w:left="5760" w:hanging="360"/>
+      </w:pPr>
+      <w:rPr>
+        <w:rFonts w:ascii="Courier New" w:hAnsi="Courier New" w:cs="Courier New" w:hint="default"/>
+      </w:rPr>
+    </w:lvl>
+    <w:lvl w:ilvl="8" w:tplc="08090005" w:tentative="1">
+      <w:start w:val="1"/>
+      <w:numFmt w:val="bullet"/>
+      <w:lvlText w:val=""/>
+      <w:lvlJc w:val="left"/>
+      <w:pPr>
+        <w:ind w:left="6480" w:hanging="360"/>
+      </w:pPr>
+      <w:rPr>
+        <w:rFonts w:ascii="Wingdings" w:hAnsi="Wingdings" w:hint="default"/>
+      </w:rPr>
+    </w:lvl>
+  </w:abstractNum>
   <w:num w:numId="1">
     <w:abstractNumId w:val="1"/>
   </w:num>
@@ -3388,6 +3860,12 @@
   </w:num>
   <w:num w:numId="4">
     <w:abstractNumId w:val="3"/>
+  </w:num>
+  <w:num w:numId="5">
+    <w:abstractNumId w:val="4"/>
+  </w:num>
+  <w:num w:numId="6">
+    <w:abstractNumId w:val="5"/>
   </w:num>
 </w:numbering>
 </file>
@@ -3408,7 +3886,7 @@
       </w:pPr>
     </w:pPrDefault>
   </w:docDefaults>
-  <w:latentStyles w:defLockedState="0" w:defUIPriority="99" w:defSemiHidden="0" w:defUnhideWhenUsed="0" w:defQFormat="0" w:count="377">
+  <w:latentStyles w:defLockedState="0" w:defUIPriority="99" w:defSemiHidden="0" w:defUnhideWhenUsed="0" w:defQFormat="0" w:count="375">
     <w:lsdException w:name="Normal" w:uiPriority="0" w:qFormat="1"/>
     <w:lsdException w:name="heading 1" w:uiPriority="9" w:qFormat="1"/>
     <w:lsdException w:name="heading 2" w:semiHidden="1" w:uiPriority="9" w:unhideWhenUsed="1" w:qFormat="1"/>
@@ -3514,6 +3992,7 @@
     <w:lsdException w:name="HTML Sample" w:semiHidden="1" w:unhideWhenUsed="1"/>
     <w:lsdException w:name="HTML Typewriter" w:semiHidden="1" w:unhideWhenUsed="1"/>
     <w:lsdException w:name="HTML Variable" w:semiHidden="1" w:unhideWhenUsed="1"/>
+    <w:lsdException w:name="Normal Table" w:semiHidden="1" w:unhideWhenUsed="1"/>
     <w:lsdException w:name="annotation subject" w:semiHidden="1" w:unhideWhenUsed="1"/>
     <w:lsdException w:name="No List" w:semiHidden="1" w:unhideWhenUsed="1"/>
     <w:lsdException w:name="Outline List 1" w:semiHidden="1" w:unhideWhenUsed="1"/>
@@ -3559,9 +4038,11 @@
     <w:lsdException w:name="Table Subtle 1" w:semiHidden="1" w:unhideWhenUsed="1"/>
     <w:lsdException w:name="Table Subtle 2" w:semiHidden="1" w:unhideWhenUsed="1"/>
     <w:lsdException w:name="Table Web 1" w:semiHidden="1" w:unhideWhenUsed="1"/>
+    <w:lsdException w:name="Table Web 2" w:semiHidden="1" w:unhideWhenUsed="1"/>
     <w:lsdException w:name="Table Web 3" w:semiHidden="1" w:unhideWhenUsed="1"/>
     <w:lsdException w:name="Balloon Text" w:semiHidden="1" w:unhideWhenUsed="1"/>
     <w:lsdException w:name="Table Grid" w:uiPriority="59"/>
+    <w:lsdException w:name="Table Theme" w:semiHidden="1" w:unhideWhenUsed="1"/>
     <w:lsdException w:name="Placeholder Text" w:semiHidden="1"/>
     <w:lsdException w:name="No Spacing" w:uiPriority="1" w:qFormat="1"/>
     <w:lsdException w:name="Light Shading" w:uiPriority="60"/>
@@ -3781,8 +4262,6 @@
     <w:lsdException w:name="Smart Hyperlink" w:semiHidden="1" w:unhideWhenUsed="1"/>
     <w:lsdException w:name="Hashtag" w:semiHidden="1" w:unhideWhenUsed="1"/>
     <w:lsdException w:name="Unresolved Mention" w:semiHidden="1" w:unhideWhenUsed="1"/>
-    <w:lsdException w:name="Smart Link" w:semiHidden="1" w:unhideWhenUsed="1"/>
-    <w:lsdException w:name="Smart Link Error" w:semiHidden="1" w:unhideWhenUsed="1"/>
   </w:latentStyles>
   <w:style w:type="paragraph" w:default="1" w:styleId="Normal">
     <w:name w:val="Normal"/>

</xml_diff>

<commit_message>
Minor modifications to the documentation
Minor modifications to the documentation
</commit_message>
<xml_diff>
--- a/Documents/documentation.docx
+++ b/Documents/documentation.docx
@@ -6818,8 +6818,6 @@
         </w:rPr>
         <w:t>View reviews- on this page he is able to add a review for another user that he did a barter with.</w:t>
       </w:r>
-      <w:bookmarkStart w:id="8" w:name="_GoBack"/>
-      <w:bookmarkEnd w:id="8"/>
     </w:p>
     <w:p>
       <w:pPr>
@@ -7424,7 +7422,7 @@
           <w:b/>
         </w:rPr>
       </w:pPr>
-      <w:bookmarkStart w:id="9" w:name="_Toc24263058"/>
+      <w:bookmarkStart w:id="8" w:name="_Toc24263058"/>
       <w:r>
         <w:rPr>
           <w:rFonts w:ascii="Times New Roman" w:hAnsi="Times New Roman" w:cs="Times New Roman"/>
@@ -7432,7 +7430,7 @@
         </w:rPr>
         <w:t>Wireframes</w:t>
       </w:r>
-      <w:bookmarkEnd w:id="9"/>
+      <w:bookmarkEnd w:id="8"/>
     </w:p>
     <w:p>
       <w:pPr>
@@ -7453,8 +7451,8 @@
           <w:b/>
         </w:rPr>
       </w:pPr>
-      <w:bookmarkStart w:id="10" w:name="_Toc2734191"/>
-      <w:bookmarkStart w:id="11" w:name="_Toc24263059"/>
+      <w:bookmarkStart w:id="9" w:name="_Toc2734191"/>
+      <w:bookmarkStart w:id="10" w:name="_Toc24263059"/>
       <w:r>
         <w:rPr>
           <w:rFonts w:ascii="Times New Roman" w:hAnsi="Times New Roman" w:cs="Times New Roman"/>
@@ -7462,8 +7460,45 @@
         </w:rPr>
         <w:t>Use Case Diagram</w:t>
       </w:r>
+      <w:bookmarkEnd w:id="9"/>
       <w:bookmarkEnd w:id="10"/>
+    </w:p>
+    <w:p>
+      <w:pPr>
+        <w:pStyle w:val="Heading2"/>
+        <w:rPr>
+          <w:rFonts w:ascii="Times New Roman" w:hAnsi="Times New Roman"/>
+        </w:rPr>
+      </w:pPr>
+      <w:bookmarkStart w:id="11" w:name="_Toc2734192"/>
+      <w:bookmarkStart w:id="12" w:name="_Toc24263060"/>
+      <w:r>
+        <w:rPr>
+          <w:rFonts w:ascii="Times New Roman" w:hAnsi="Times New Roman"/>
+        </w:rPr>
+        <w:t xml:space="preserve">Use Case </w:t>
+      </w:r>
+      <w:r>
+        <w:rPr>
+          <w:rFonts w:ascii="Times New Roman" w:hAnsi="Times New Roman"/>
+        </w:rPr>
+        <w:t>Diagram Design</w:t>
+      </w:r>
       <w:bookmarkEnd w:id="11"/>
+      <w:bookmarkEnd w:id="12"/>
+    </w:p>
+    <w:p>
+      <w:pPr>
+        <w:rPr>
+          <w:color w:val="C00000"/>
+        </w:rPr>
+      </w:pPr>
+      <w:r>
+        <w:rPr>
+          <w:color w:val="C00000"/>
+        </w:rPr>
+        <w:t>//TO DO insert Use Case Diagram</w:t>
+      </w:r>
     </w:p>
     <w:p>
       <w:pPr>
@@ -7472,47 +7507,16 @@
           <w:rFonts w:ascii="Times New Roman" w:hAnsi="Times New Roman"/>
         </w:rPr>
       </w:pPr>
-      <w:bookmarkStart w:id="12" w:name="_Toc2734192"/>
-      <w:bookmarkStart w:id="13" w:name="_Toc24263060"/>
-      <w:r>
-        <w:rPr>
-          <w:rFonts w:ascii="Times New Roman" w:hAnsi="Times New Roman"/>
-        </w:rPr>
-        <w:t>Diagram Design</w:t>
-      </w:r>
-      <w:bookmarkEnd w:id="12"/>
+      <w:bookmarkStart w:id="13" w:name="_Toc2734196"/>
+      <w:bookmarkStart w:id="14" w:name="_Toc24263061"/>
+      <w:r>
+        <w:rPr>
+          <w:rFonts w:ascii="Times New Roman" w:hAnsi="Times New Roman"/>
+        </w:rPr>
+        <w:t>Brief Descriptions of Use Cases</w:t>
+      </w:r>
       <w:bookmarkEnd w:id="13"/>
-    </w:p>
-    <w:p>
-      <w:pPr>
-        <w:rPr>
-          <w:color w:val="C00000"/>
-        </w:rPr>
-      </w:pPr>
-      <w:r>
-        <w:rPr>
-          <w:color w:val="C00000"/>
-        </w:rPr>
-        <w:t>//TO DO insert Use Case Diagram</w:t>
-      </w:r>
-    </w:p>
-    <w:p>
-      <w:pPr>
-        <w:pStyle w:val="Heading2"/>
-        <w:rPr>
-          <w:rFonts w:ascii="Times New Roman" w:hAnsi="Times New Roman"/>
-        </w:rPr>
-      </w:pPr>
-      <w:bookmarkStart w:id="14" w:name="_Toc2734196"/>
-      <w:bookmarkStart w:id="15" w:name="_Toc24263061"/>
-      <w:r>
-        <w:rPr>
-          <w:rFonts w:ascii="Times New Roman" w:hAnsi="Times New Roman"/>
-        </w:rPr>
-        <w:t>Brief Descriptions of Use Cases</w:t>
-      </w:r>
       <w:bookmarkEnd w:id="14"/>
-      <w:bookmarkEnd w:id="15"/>
     </w:p>
     <w:p>
       <w:pPr>
@@ -7536,8 +7540,8 @@
           <w:b/>
         </w:rPr>
       </w:pPr>
-      <w:bookmarkStart w:id="16" w:name="_Toc24263062"/>
-      <w:bookmarkStart w:id="17" w:name="_Toc2734208"/>
+      <w:bookmarkStart w:id="15" w:name="_Toc24263062"/>
+      <w:bookmarkStart w:id="16" w:name="_Toc2734208"/>
       <w:r>
         <w:rPr>
           <w:rFonts w:ascii="Times New Roman" w:hAnsi="Times New Roman" w:cs="Times New Roman"/>
@@ -7560,7 +7564,7 @@
         </w:rPr>
         <w:t xml:space="preserve"> Model</w:t>
       </w:r>
-      <w:bookmarkEnd w:id="16"/>
+      <w:bookmarkEnd w:id="15"/>
     </w:p>
     <w:p>
       <w:pPr>
@@ -7570,7 +7574,7 @@
           <w:rFonts w:ascii="Times New Roman" w:hAnsi="Times New Roman"/>
         </w:rPr>
       </w:pPr>
-      <w:bookmarkStart w:id="18" w:name="_Toc24263063"/>
+      <w:bookmarkStart w:id="17" w:name="_Toc24263063"/>
       <w:r>
         <w:rPr>
           <w:rFonts w:ascii="Times New Roman" w:hAnsi="Times New Roman"/>
@@ -7583,24 +7587,24 @@
         </w:rPr>
         <w:t>al Pattern</w:t>
       </w:r>
+      <w:bookmarkEnd w:id="17"/>
+    </w:p>
+    <w:p>
+      <w:pPr>
+        <w:pStyle w:val="Heading2"/>
+        <w:rPr>
+          <w:rFonts w:ascii="Times New Roman" w:hAnsi="Times New Roman"/>
+        </w:rPr>
+      </w:pPr>
+      <w:bookmarkStart w:id="18" w:name="_Toc24263064"/>
+      <w:r>
+        <w:rPr>
+          <w:rFonts w:ascii="Times New Roman" w:hAnsi="Times New Roman"/>
+        </w:rPr>
+        <w:t>Class Diagram</w:t>
+      </w:r>
+      <w:bookmarkEnd w:id="16"/>
       <w:bookmarkEnd w:id="18"/>
-    </w:p>
-    <w:p>
-      <w:pPr>
-        <w:pStyle w:val="Heading2"/>
-        <w:rPr>
-          <w:rFonts w:ascii="Times New Roman" w:hAnsi="Times New Roman"/>
-        </w:rPr>
-      </w:pPr>
-      <w:bookmarkStart w:id="19" w:name="_Toc24263064"/>
-      <w:r>
-        <w:rPr>
-          <w:rFonts w:ascii="Times New Roman" w:hAnsi="Times New Roman"/>
-        </w:rPr>
-        <w:t>Class Diagram</w:t>
-      </w:r>
-      <w:bookmarkEnd w:id="17"/>
-      <w:bookmarkEnd w:id="19"/>
     </w:p>
     <w:p>
       <w:pPr>
@@ -7611,7 +7615,7 @@
           <w:lang w:val="en-GB"/>
         </w:rPr>
       </w:pPr>
-      <w:bookmarkStart w:id="20" w:name="_Toc24263065"/>
+      <w:bookmarkStart w:id="19" w:name="_Toc24263065"/>
       <w:r>
         <w:rPr>
           <w:rFonts w:ascii="Times New Roman" w:hAnsi="Times New Roman" w:cs="Times New Roman"/>
@@ -7619,7 +7623,7 @@
         </w:rPr>
         <w:t>Class Diagram Design</w:t>
       </w:r>
-      <w:bookmarkEnd w:id="20"/>
+      <w:bookmarkEnd w:id="19"/>
     </w:p>
     <w:p>
       <w:pPr>
@@ -7643,7 +7647,7 @@
           <w:lang w:val="en-GB"/>
         </w:rPr>
       </w:pPr>
-      <w:bookmarkStart w:id="21" w:name="_Toc24263066"/>
+      <w:bookmarkStart w:id="20" w:name="_Toc24263066"/>
       <w:r>
         <w:rPr>
           <w:rFonts w:ascii="Times New Roman" w:hAnsi="Times New Roman" w:cs="Times New Roman"/>
@@ -7651,7 +7655,7 @@
         </w:rPr>
         <w:t>Description of Classes</w:t>
       </w:r>
-      <w:bookmarkEnd w:id="21"/>
+      <w:bookmarkEnd w:id="20"/>
     </w:p>
     <w:p>
       <w:pPr>
@@ -8727,7 +8731,7 @@
           <w:b/>
         </w:rPr>
       </w:pPr>
-      <w:bookmarkStart w:id="22" w:name="_Toc24263067"/>
+      <w:bookmarkStart w:id="21" w:name="_Toc24263067"/>
       <w:r>
         <w:rPr>
           <w:rFonts w:ascii="Times New Roman" w:hAnsi="Times New Roman" w:cs="Times New Roman"/>
@@ -8743,6 +8747,22 @@
         </w:rPr>
         <w:t>Design</w:t>
       </w:r>
+      <w:bookmarkEnd w:id="21"/>
+    </w:p>
+    <w:p>
+      <w:pPr>
+        <w:pStyle w:val="Heading2"/>
+        <w:rPr>
+          <w:rFonts w:ascii="Times New Roman" w:hAnsi="Times New Roman"/>
+        </w:rPr>
+      </w:pPr>
+      <w:bookmarkStart w:id="22" w:name="_Toc24263068"/>
+      <w:r>
+        <w:rPr>
+          <w:rFonts w:ascii="Times New Roman" w:hAnsi="Times New Roman"/>
+        </w:rPr>
+        <w:t>Authentication</w:t>
+      </w:r>
       <w:bookmarkEnd w:id="22"/>
     </w:p>
     <w:p>
@@ -8752,14 +8772,22 @@
           <w:rFonts w:ascii="Times New Roman" w:hAnsi="Times New Roman"/>
         </w:rPr>
       </w:pPr>
-      <w:bookmarkStart w:id="23" w:name="_Toc24263068"/>
-      <w:r>
-        <w:rPr>
-          <w:rFonts w:ascii="Times New Roman" w:hAnsi="Times New Roman"/>
-        </w:rPr>
-        <w:t>Authentication</w:t>
+      <w:bookmarkStart w:id="23" w:name="_Toc24263069"/>
+      <w:r>
+        <w:rPr>
+          <w:rFonts w:ascii="Times New Roman" w:hAnsi="Times New Roman"/>
+        </w:rPr>
+        <w:t xml:space="preserve">Cloud </w:t>
+      </w:r>
+      <w:proofErr w:type="spellStart"/>
+      <w:r>
+        <w:rPr>
+          <w:rFonts w:ascii="Times New Roman" w:hAnsi="Times New Roman"/>
+        </w:rPr>
+        <w:t>Firestore</w:t>
       </w:r>
       <w:bookmarkEnd w:id="23"/>
+      <w:proofErr w:type="spellEnd"/>
     </w:p>
     <w:p>
       <w:pPr>
@@ -8768,44 +8796,20 @@
           <w:rFonts w:ascii="Times New Roman" w:hAnsi="Times New Roman"/>
         </w:rPr>
       </w:pPr>
-      <w:bookmarkStart w:id="24" w:name="_Toc24263069"/>
+      <w:bookmarkStart w:id="24" w:name="_Toc24263070"/>
       <w:r>
         <w:rPr>
           <w:rFonts w:ascii="Times New Roman" w:hAnsi="Times New Roman"/>
         </w:rPr>
         <w:t xml:space="preserve">Cloud </w:t>
       </w:r>
-      <w:proofErr w:type="spellStart"/>
-      <w:r>
-        <w:rPr>
-          <w:rFonts w:ascii="Times New Roman" w:hAnsi="Times New Roman"/>
-        </w:rPr>
-        <w:t>Firestore</w:t>
+      <w:r>
+        <w:rPr>
+          <w:rFonts w:ascii="Times New Roman" w:hAnsi="Times New Roman"/>
+        </w:rPr>
+        <w:t>Storage</w:t>
       </w:r>
       <w:bookmarkEnd w:id="24"/>
-      <w:proofErr w:type="spellEnd"/>
-    </w:p>
-    <w:p>
-      <w:pPr>
-        <w:pStyle w:val="Heading2"/>
-        <w:rPr>
-          <w:rFonts w:ascii="Times New Roman" w:hAnsi="Times New Roman"/>
-        </w:rPr>
-      </w:pPr>
-      <w:bookmarkStart w:id="25" w:name="_Toc24263070"/>
-      <w:r>
-        <w:rPr>
-          <w:rFonts w:ascii="Times New Roman" w:hAnsi="Times New Roman"/>
-        </w:rPr>
-        <w:t xml:space="preserve">Cloud </w:t>
-      </w:r>
-      <w:r>
-        <w:rPr>
-          <w:rFonts w:ascii="Times New Roman" w:hAnsi="Times New Roman"/>
-        </w:rPr>
-        <w:t>Storage</w:t>
-      </w:r>
-      <w:bookmarkEnd w:id="25"/>
     </w:p>
     <w:p/>
     <w:p>
@@ -8816,7 +8820,7 @@
           <w:b/>
         </w:rPr>
       </w:pPr>
-      <w:bookmarkStart w:id="26" w:name="_Toc24263071"/>
+      <w:bookmarkStart w:id="25" w:name="_Toc24263071"/>
       <w:r>
         <w:rPr>
           <w:rFonts w:ascii="Times New Roman" w:hAnsi="Times New Roman" w:cs="Times New Roman"/>
@@ -8832,6 +8836,22 @@
         </w:rPr>
         <w:t>Implementation</w:t>
       </w:r>
+      <w:bookmarkEnd w:id="25"/>
+    </w:p>
+    <w:p>
+      <w:pPr>
+        <w:pStyle w:val="Heading2"/>
+        <w:rPr>
+          <w:rFonts w:ascii="Times New Roman" w:hAnsi="Times New Roman"/>
+        </w:rPr>
+      </w:pPr>
+      <w:bookmarkStart w:id="26" w:name="_Toc24263072"/>
+      <w:r>
+        <w:rPr>
+          <w:rFonts w:ascii="Times New Roman" w:hAnsi="Times New Roman"/>
+        </w:rPr>
+        <w:t>Project Structure</w:t>
+      </w:r>
       <w:bookmarkEnd w:id="26"/>
     </w:p>
     <w:p>
@@ -8841,30 +8861,14 @@
           <w:rFonts w:ascii="Times New Roman" w:hAnsi="Times New Roman"/>
         </w:rPr>
       </w:pPr>
-      <w:bookmarkStart w:id="27" w:name="_Toc24263072"/>
-      <w:r>
-        <w:rPr>
-          <w:rFonts w:ascii="Times New Roman" w:hAnsi="Times New Roman"/>
-        </w:rPr>
-        <w:t>Project Structure</w:t>
+      <w:bookmarkStart w:id="27" w:name="_Toc24263073"/>
+      <w:r>
+        <w:rPr>
+          <w:rFonts w:ascii="Times New Roman" w:hAnsi="Times New Roman"/>
+        </w:rPr>
+        <w:t>Source Code</w:t>
       </w:r>
       <w:bookmarkEnd w:id="27"/>
-    </w:p>
-    <w:p>
-      <w:pPr>
-        <w:pStyle w:val="Heading2"/>
-        <w:rPr>
-          <w:rFonts w:ascii="Times New Roman" w:hAnsi="Times New Roman"/>
-        </w:rPr>
-      </w:pPr>
-      <w:bookmarkStart w:id="28" w:name="_Toc24263073"/>
-      <w:r>
-        <w:rPr>
-          <w:rFonts w:ascii="Times New Roman" w:hAnsi="Times New Roman"/>
-        </w:rPr>
-        <w:t>Source Code</w:t>
-      </w:r>
-      <w:bookmarkEnd w:id="28"/>
     </w:p>
     <w:p>
       <w:pPr>
@@ -8874,7 +8878,7 @@
           <w:b/>
         </w:rPr>
       </w:pPr>
-      <w:bookmarkStart w:id="29" w:name="_Toc24263074"/>
+      <w:bookmarkStart w:id="28" w:name="_Toc24263074"/>
       <w:r>
         <w:rPr>
           <w:rFonts w:ascii="Times New Roman" w:hAnsi="Times New Roman" w:cs="Times New Roman"/>
@@ -8882,23 +8886,23 @@
         </w:rPr>
         <w:t>User Interface</w:t>
       </w:r>
+      <w:bookmarkEnd w:id="28"/>
+    </w:p>
+    <w:p>
+      <w:pPr>
+        <w:pStyle w:val="Heading2"/>
+        <w:rPr>
+          <w:rFonts w:ascii="Times New Roman" w:hAnsi="Times New Roman"/>
+        </w:rPr>
+      </w:pPr>
+      <w:bookmarkStart w:id="29" w:name="_Toc24263075"/>
+      <w:r>
+        <w:rPr>
+          <w:rFonts w:ascii="Times New Roman" w:hAnsi="Times New Roman"/>
+        </w:rPr>
+        <w:t>Main View</w:t>
+      </w:r>
       <w:bookmarkEnd w:id="29"/>
-    </w:p>
-    <w:p>
-      <w:pPr>
-        <w:pStyle w:val="Heading2"/>
-        <w:rPr>
-          <w:rFonts w:ascii="Times New Roman" w:hAnsi="Times New Roman"/>
-        </w:rPr>
-      </w:pPr>
-      <w:bookmarkStart w:id="30" w:name="_Toc24263075"/>
-      <w:r>
-        <w:rPr>
-          <w:rFonts w:ascii="Times New Roman" w:hAnsi="Times New Roman"/>
-        </w:rPr>
-        <w:t>Main View</w:t>
-      </w:r>
-      <w:bookmarkEnd w:id="30"/>
     </w:p>
     <w:p>
       <w:pPr>
@@ -8909,7 +8913,7 @@
           <w:lang w:val="en-GB"/>
         </w:rPr>
       </w:pPr>
-      <w:bookmarkStart w:id="31" w:name="_Toc24263076"/>
+      <w:bookmarkStart w:id="30" w:name="_Toc24263076"/>
       <w:r>
         <w:rPr>
           <w:rFonts w:ascii="Times New Roman" w:hAnsi="Times New Roman" w:cs="Times New Roman"/>
@@ -8938,7 +8942,7 @@
         </w:rPr>
         <w:t>Gadgets</w:t>
       </w:r>
-      <w:bookmarkEnd w:id="31"/>
+      <w:bookmarkEnd w:id="30"/>
       <w:r>
         <w:rPr>
           <w:rFonts w:ascii="Times New Roman" w:hAnsi="Times New Roman" w:cs="Times New Roman"/>
@@ -8956,7 +8960,7 @@
           <w:lang w:val="en-GB"/>
         </w:rPr>
       </w:pPr>
-      <w:bookmarkStart w:id="32" w:name="_Toc24263077"/>
+      <w:bookmarkStart w:id="31" w:name="_Toc24263077"/>
       <w:r>
         <w:rPr>
           <w:rFonts w:ascii="Times New Roman" w:hAnsi="Times New Roman" w:cs="Times New Roman"/>
@@ -8978,7 +8982,7 @@
         </w:rPr>
         <w:t>Clothes</w:t>
       </w:r>
-      <w:bookmarkEnd w:id="32"/>
+      <w:bookmarkEnd w:id="31"/>
     </w:p>
     <w:p>
       <w:pPr>
@@ -8989,7 +8993,7 @@
           <w:lang w:val="en-GB"/>
         </w:rPr>
       </w:pPr>
-      <w:bookmarkStart w:id="33" w:name="_Toc24263078"/>
+      <w:bookmarkStart w:id="32" w:name="_Toc24263078"/>
       <w:r>
         <w:rPr>
           <w:rFonts w:ascii="Times New Roman" w:hAnsi="Times New Roman" w:cs="Times New Roman"/>
@@ -9011,7 +9015,7 @@
         </w:rPr>
         <w:t>Tools</w:t>
       </w:r>
-      <w:bookmarkEnd w:id="33"/>
+      <w:bookmarkEnd w:id="32"/>
     </w:p>
     <w:p>
       <w:pPr>
@@ -9022,7 +9026,7 @@
           <w:lang w:val="en-GB"/>
         </w:rPr>
       </w:pPr>
-      <w:bookmarkStart w:id="34" w:name="_Toc24263079"/>
+      <w:bookmarkStart w:id="33" w:name="_Toc24263079"/>
       <w:r>
         <w:rPr>
           <w:rFonts w:ascii="Times New Roman" w:hAnsi="Times New Roman" w:cs="Times New Roman"/>
@@ -9044,7 +9048,7 @@
         </w:rPr>
         <w:t>Bikes</w:t>
       </w:r>
-      <w:bookmarkEnd w:id="34"/>
+      <w:bookmarkEnd w:id="33"/>
     </w:p>
     <w:p>
       <w:pPr>
@@ -9055,7 +9059,7 @@
           <w:lang w:val="en-GB"/>
         </w:rPr>
       </w:pPr>
-      <w:bookmarkStart w:id="35" w:name="_Toc24263080"/>
+      <w:bookmarkStart w:id="34" w:name="_Toc24263080"/>
       <w:r>
         <w:rPr>
           <w:rFonts w:ascii="Times New Roman" w:hAnsi="Times New Roman" w:cs="Times New Roman"/>
@@ -9063,23 +9067,23 @@
         </w:rPr>
         <w:t>Select Category All</w:t>
       </w:r>
+      <w:bookmarkEnd w:id="34"/>
+    </w:p>
+    <w:p>
+      <w:pPr>
+        <w:pStyle w:val="Heading2"/>
+        <w:rPr>
+          <w:rFonts w:ascii="Times New Roman" w:hAnsi="Times New Roman"/>
+        </w:rPr>
+      </w:pPr>
+      <w:bookmarkStart w:id="35" w:name="_Toc24263081"/>
+      <w:r>
+        <w:rPr>
+          <w:rFonts w:ascii="Times New Roman" w:hAnsi="Times New Roman"/>
+        </w:rPr>
+        <w:t>View Selected Product</w:t>
+      </w:r>
       <w:bookmarkEnd w:id="35"/>
-    </w:p>
-    <w:p>
-      <w:pPr>
-        <w:pStyle w:val="Heading2"/>
-        <w:rPr>
-          <w:rFonts w:ascii="Times New Roman" w:hAnsi="Times New Roman"/>
-        </w:rPr>
-      </w:pPr>
-      <w:bookmarkStart w:id="36" w:name="_Toc24263081"/>
-      <w:r>
-        <w:rPr>
-          <w:rFonts w:ascii="Times New Roman" w:hAnsi="Times New Roman"/>
-        </w:rPr>
-        <w:t>View Selected Product</w:t>
-      </w:r>
-      <w:bookmarkEnd w:id="36"/>
     </w:p>
     <w:p>
       <w:pPr>
@@ -9089,7 +9093,7 @@
           <w:lang w:val="en-GB"/>
         </w:rPr>
       </w:pPr>
-      <w:bookmarkStart w:id="37" w:name="_Toc24263082"/>
+      <w:bookmarkStart w:id="36" w:name="_Toc24263082"/>
       <w:r>
         <w:rPr>
           <w:rFonts w:ascii="Times New Roman" w:hAnsi="Times New Roman" w:cs="Times New Roman"/>
@@ -9111,7 +9115,7 @@
         </w:rPr>
         <w:t xml:space="preserve"> Selected Product</w:t>
       </w:r>
-      <w:bookmarkEnd w:id="37"/>
+      <w:bookmarkEnd w:id="36"/>
     </w:p>
     <w:p>
       <w:pPr>
@@ -9121,7 +9125,7 @@
           <w:lang w:val="en-GB"/>
         </w:rPr>
       </w:pPr>
-      <w:bookmarkStart w:id="38" w:name="_Toc24263083"/>
+      <w:bookmarkStart w:id="37" w:name="_Toc24263083"/>
       <w:r>
         <w:rPr>
           <w:rFonts w:ascii="Times New Roman" w:hAnsi="Times New Roman" w:cs="Times New Roman"/>
@@ -9136,7 +9140,7 @@
         </w:rPr>
         <w:t>Reviews on Selected Product</w:t>
       </w:r>
-      <w:bookmarkEnd w:id="38"/>
+      <w:bookmarkEnd w:id="37"/>
     </w:p>
     <w:p>
       <w:pPr>
@@ -9146,7 +9150,7 @@
           <w:lang w:val="en-GB"/>
         </w:rPr>
       </w:pPr>
-      <w:bookmarkStart w:id="39" w:name="_Toc24263084"/>
+      <w:bookmarkStart w:id="38" w:name="_Toc24263084"/>
       <w:r>
         <w:rPr>
           <w:rFonts w:ascii="Times New Roman" w:hAnsi="Times New Roman" w:cs="Times New Roman"/>
@@ -9175,7 +9179,7 @@
         </w:rPr>
         <w:t>item</w:t>
       </w:r>
-      <w:bookmarkEnd w:id="39"/>
+      <w:bookmarkEnd w:id="38"/>
     </w:p>
     <w:p>
       <w:pPr>
@@ -9185,7 +9189,7 @@
           <w:lang w:val="en-GB"/>
         </w:rPr>
       </w:pPr>
-      <w:bookmarkStart w:id="40" w:name="_Toc24263085"/>
+      <w:bookmarkStart w:id="39" w:name="_Toc24263085"/>
       <w:r>
         <w:rPr>
           <w:rFonts w:ascii="Times New Roman" w:hAnsi="Times New Roman" w:cs="Times New Roman"/>
@@ -9200,7 +9204,7 @@
         </w:rPr>
         <w:t>Products’ Photo</w:t>
       </w:r>
-      <w:bookmarkEnd w:id="40"/>
+      <w:bookmarkEnd w:id="39"/>
     </w:p>
     <w:p>
       <w:pPr>
@@ -9210,7 +9214,7 @@
           <w:lang w:val="en-GB"/>
         </w:rPr>
       </w:pPr>
-      <w:bookmarkStart w:id="41" w:name="_Toc24263086"/>
+      <w:bookmarkStart w:id="40" w:name="_Toc24263086"/>
       <w:r>
         <w:rPr>
           <w:rFonts w:ascii="Times New Roman" w:hAnsi="Times New Roman" w:cs="Times New Roman"/>
@@ -9218,35 +9222,35 @@
         </w:rPr>
         <w:t>View Products’ Video</w:t>
       </w:r>
+      <w:bookmarkEnd w:id="40"/>
+    </w:p>
+    <w:p>
+      <w:pPr>
+        <w:pStyle w:val="Heading2"/>
+        <w:rPr>
+          <w:rFonts w:ascii="Times New Roman" w:hAnsi="Times New Roman"/>
+        </w:rPr>
+      </w:pPr>
+      <w:bookmarkStart w:id="41" w:name="_Toc24263087"/>
+      <w:r>
+        <w:rPr>
+          <w:rFonts w:ascii="Times New Roman" w:hAnsi="Times New Roman"/>
+        </w:rPr>
+        <w:t xml:space="preserve">Main </w:t>
+      </w:r>
+      <w:r>
+        <w:rPr>
+          <w:rFonts w:ascii="Times New Roman" w:hAnsi="Times New Roman"/>
+        </w:rPr>
+        <w:t>Menu</w:t>
+      </w:r>
+      <w:r>
+        <w:rPr>
+          <w:rFonts w:ascii="Times New Roman" w:hAnsi="Times New Roman"/>
+        </w:rPr>
+        <w:t xml:space="preserve"> Selection</w:t>
+      </w:r>
       <w:bookmarkEnd w:id="41"/>
-    </w:p>
-    <w:p>
-      <w:pPr>
-        <w:pStyle w:val="Heading2"/>
-        <w:rPr>
-          <w:rFonts w:ascii="Times New Roman" w:hAnsi="Times New Roman"/>
-        </w:rPr>
-      </w:pPr>
-      <w:bookmarkStart w:id="42" w:name="_Toc24263087"/>
-      <w:r>
-        <w:rPr>
-          <w:rFonts w:ascii="Times New Roman" w:hAnsi="Times New Roman"/>
-        </w:rPr>
-        <w:t xml:space="preserve">Main </w:t>
-      </w:r>
-      <w:r>
-        <w:rPr>
-          <w:rFonts w:ascii="Times New Roman" w:hAnsi="Times New Roman"/>
-        </w:rPr>
-        <w:t>Menu</w:t>
-      </w:r>
-      <w:r>
-        <w:rPr>
-          <w:rFonts w:ascii="Times New Roman" w:hAnsi="Times New Roman"/>
-        </w:rPr>
-        <w:t xml:space="preserve"> Selection</w:t>
-      </w:r>
-      <w:bookmarkEnd w:id="42"/>
     </w:p>
     <w:p>
       <w:pPr>
@@ -9256,7 +9260,7 @@
           <w:lang w:val="en-GB"/>
         </w:rPr>
       </w:pPr>
-      <w:bookmarkStart w:id="43" w:name="_Toc24263088"/>
+      <w:bookmarkStart w:id="42" w:name="_Toc24263088"/>
       <w:r>
         <w:rPr>
           <w:rFonts w:ascii="Times New Roman" w:hAnsi="Times New Roman" w:cs="Times New Roman"/>
@@ -9271,7 +9275,7 @@
         </w:rPr>
         <w:t>Page</w:t>
       </w:r>
-      <w:bookmarkEnd w:id="43"/>
+      <w:bookmarkEnd w:id="42"/>
     </w:p>
     <w:p>
       <w:pPr>
@@ -9281,7 +9285,7 @@
           <w:lang w:val="en-GB"/>
         </w:rPr>
       </w:pPr>
-      <w:bookmarkStart w:id="44" w:name="_Toc24263089"/>
+      <w:bookmarkStart w:id="43" w:name="_Toc24263089"/>
       <w:r>
         <w:rPr>
           <w:rFonts w:ascii="Times New Roman" w:hAnsi="Times New Roman" w:cs="Times New Roman"/>
@@ -9310,7 +9314,7 @@
         </w:rPr>
         <w:t>Page</w:t>
       </w:r>
-      <w:bookmarkEnd w:id="44"/>
+      <w:bookmarkEnd w:id="43"/>
     </w:p>
     <w:p>
       <w:pPr>
@@ -9320,7 +9324,7 @@
           <w:lang w:val="en-GB"/>
         </w:rPr>
       </w:pPr>
-      <w:bookmarkStart w:id="45" w:name="_Toc24263090"/>
+      <w:bookmarkStart w:id="44" w:name="_Toc24263090"/>
       <w:r>
         <w:rPr>
           <w:rFonts w:ascii="Times New Roman" w:hAnsi="Times New Roman" w:cs="Times New Roman"/>
@@ -9335,7 +9339,7 @@
         </w:rPr>
         <w:t>Page</w:t>
       </w:r>
-      <w:bookmarkEnd w:id="45"/>
+      <w:bookmarkEnd w:id="44"/>
     </w:p>
     <w:p>
       <w:pPr>
@@ -9345,7 +9349,7 @@
           <w:lang w:val="en-GB"/>
         </w:rPr>
       </w:pPr>
-      <w:bookmarkStart w:id="46" w:name="_Toc24263091"/>
+      <w:bookmarkStart w:id="45" w:name="_Toc24263091"/>
       <w:r>
         <w:rPr>
           <w:rFonts w:ascii="Times New Roman" w:hAnsi="Times New Roman" w:cs="Times New Roman"/>
@@ -9353,7 +9357,7 @@
         </w:rPr>
         <w:t>About Page</w:t>
       </w:r>
-      <w:bookmarkEnd w:id="46"/>
+      <w:bookmarkEnd w:id="45"/>
     </w:p>
     <w:p>
       <w:pPr>
@@ -9363,7 +9367,7 @@
           <w:lang w:val="en-GB"/>
         </w:rPr>
       </w:pPr>
-      <w:bookmarkStart w:id="47" w:name="_Toc24263092"/>
+      <w:bookmarkStart w:id="46" w:name="_Toc24263092"/>
       <w:r>
         <w:rPr>
           <w:rFonts w:ascii="Times New Roman" w:hAnsi="Times New Roman" w:cs="Times New Roman"/>
@@ -9378,23 +9382,23 @@
         </w:rPr>
         <w:t xml:space="preserve"> Page</w:t>
       </w:r>
+      <w:bookmarkEnd w:id="46"/>
+    </w:p>
+    <w:p>
+      <w:pPr>
+        <w:pStyle w:val="Heading2"/>
+        <w:rPr>
+          <w:rFonts w:ascii="Times New Roman" w:hAnsi="Times New Roman"/>
+        </w:rPr>
+      </w:pPr>
+      <w:bookmarkStart w:id="47" w:name="_Toc24263093"/>
+      <w:r>
+        <w:rPr>
+          <w:rFonts w:ascii="Times New Roman" w:hAnsi="Times New Roman"/>
+        </w:rPr>
+        <w:t>My Account</w:t>
+      </w:r>
       <w:bookmarkEnd w:id="47"/>
-    </w:p>
-    <w:p>
-      <w:pPr>
-        <w:pStyle w:val="Heading2"/>
-        <w:rPr>
-          <w:rFonts w:ascii="Times New Roman" w:hAnsi="Times New Roman"/>
-        </w:rPr>
-      </w:pPr>
-      <w:bookmarkStart w:id="48" w:name="_Toc24263093"/>
-      <w:r>
-        <w:rPr>
-          <w:rFonts w:ascii="Times New Roman" w:hAnsi="Times New Roman"/>
-        </w:rPr>
-        <w:t>My Account</w:t>
-      </w:r>
-      <w:bookmarkEnd w:id="48"/>
     </w:p>
     <w:p>
       <w:pPr>
@@ -9405,7 +9409,7 @@
           <w:lang w:val="en-GB"/>
         </w:rPr>
       </w:pPr>
-      <w:bookmarkStart w:id="49" w:name="_Toc24263094"/>
+      <w:bookmarkStart w:id="48" w:name="_Toc24263094"/>
       <w:r>
         <w:rPr>
           <w:rFonts w:ascii="Times New Roman" w:hAnsi="Times New Roman" w:cs="Times New Roman"/>
@@ -9420,7 +9424,7 @@
         </w:rPr>
         <w:t xml:space="preserve"> Page – View Profile</w:t>
       </w:r>
-      <w:bookmarkEnd w:id="49"/>
+      <w:bookmarkEnd w:id="48"/>
     </w:p>
     <w:p>
       <w:pPr>
@@ -9431,7 +9435,7 @@
           <w:lang w:val="en-GB"/>
         </w:rPr>
       </w:pPr>
-      <w:bookmarkStart w:id="50" w:name="_Toc24263095"/>
+      <w:bookmarkStart w:id="49" w:name="_Toc24263095"/>
       <w:r>
         <w:rPr>
           <w:rFonts w:ascii="Times New Roman" w:hAnsi="Times New Roman" w:cs="Times New Roman"/>
@@ -9439,7 +9443,7 @@
         </w:rPr>
         <w:t>Profile Page – User’s Reviews</w:t>
       </w:r>
-      <w:bookmarkEnd w:id="50"/>
+      <w:bookmarkEnd w:id="49"/>
     </w:p>
     <w:p>
       <w:pPr>
@@ -9450,7 +9454,7 @@
           <w:lang w:val="en-GB"/>
         </w:rPr>
       </w:pPr>
-      <w:bookmarkStart w:id="51" w:name="_Toc24263096"/>
+      <w:bookmarkStart w:id="50" w:name="_Toc24263096"/>
       <w:r>
         <w:rPr>
           <w:rFonts w:ascii="Times New Roman" w:hAnsi="Times New Roman" w:cs="Times New Roman"/>
@@ -9465,7 +9469,7 @@
         </w:rPr>
         <w:t xml:space="preserve"> – View User’s Products</w:t>
       </w:r>
-      <w:bookmarkEnd w:id="51"/>
+      <w:bookmarkEnd w:id="50"/>
     </w:p>
     <w:p>
       <w:pPr>
@@ -9476,7 +9480,7 @@
           <w:lang w:val="en-GB"/>
         </w:rPr>
       </w:pPr>
-      <w:bookmarkStart w:id="52" w:name="_Toc24263097"/>
+      <w:bookmarkStart w:id="51" w:name="_Toc24263097"/>
       <w:r>
         <w:rPr>
           <w:rFonts w:ascii="Times New Roman" w:hAnsi="Times New Roman" w:cs="Times New Roman"/>
@@ -9484,7 +9488,7 @@
         </w:rPr>
         <w:t>Products – View Product</w:t>
       </w:r>
-      <w:bookmarkEnd w:id="52"/>
+      <w:bookmarkEnd w:id="51"/>
     </w:p>
     <w:p>
       <w:pPr>
@@ -9495,7 +9499,7 @@
           <w:lang w:val="en-GB"/>
         </w:rPr>
       </w:pPr>
-      <w:bookmarkStart w:id="53" w:name="_Toc24263098"/>
+      <w:bookmarkStart w:id="52" w:name="_Toc24263098"/>
       <w:r>
         <w:rPr>
           <w:rFonts w:ascii="Times New Roman" w:hAnsi="Times New Roman" w:cs="Times New Roman"/>
@@ -9510,7 +9514,7 @@
         </w:rPr>
         <w:t xml:space="preserve"> – View Received Offers</w:t>
       </w:r>
-      <w:bookmarkEnd w:id="53"/>
+      <w:bookmarkEnd w:id="52"/>
     </w:p>
     <w:p>
       <w:pPr>
@@ -9521,7 +9525,7 @@
           <w:lang w:val="en-GB"/>
         </w:rPr>
       </w:pPr>
-      <w:bookmarkStart w:id="54" w:name="_Toc24263099"/>
+      <w:bookmarkStart w:id="53" w:name="_Toc24263099"/>
       <w:r>
         <w:rPr>
           <w:rFonts w:ascii="Times New Roman" w:hAnsi="Times New Roman" w:cs="Times New Roman"/>
@@ -9529,7 +9533,7 @@
         </w:rPr>
         <w:t>Offers – View Offer</w:t>
       </w:r>
-      <w:bookmarkEnd w:id="54"/>
+      <w:bookmarkEnd w:id="53"/>
     </w:p>
     <w:p>
       <w:pPr>
@@ -9540,7 +9544,7 @@
           <w:lang w:val="en-GB"/>
         </w:rPr>
       </w:pPr>
-      <w:bookmarkStart w:id="55" w:name="_Toc24263100"/>
+      <w:bookmarkStart w:id="54" w:name="_Toc24263100"/>
       <w:r>
         <w:rPr>
           <w:rFonts w:ascii="Times New Roman" w:hAnsi="Times New Roman" w:cs="Times New Roman"/>
@@ -9590,7 +9594,7 @@
         </w:rPr>
         <w:t>ffers</w:t>
       </w:r>
-      <w:bookmarkEnd w:id="55"/>
+      <w:bookmarkEnd w:id="54"/>
     </w:p>
     <w:p>
       <w:pPr>
@@ -9601,7 +9605,7 @@
           <w:lang w:val="en-GB"/>
         </w:rPr>
       </w:pPr>
-      <w:bookmarkStart w:id="56" w:name="_Toc24263101"/>
+      <w:bookmarkStart w:id="55" w:name="_Toc24263101"/>
       <w:r>
         <w:rPr>
           <w:rFonts w:ascii="Times New Roman" w:hAnsi="Times New Roman" w:cs="Times New Roman"/>
@@ -9651,23 +9655,23 @@
         </w:rPr>
         <w:t>ffers</w:t>
       </w:r>
+      <w:bookmarkEnd w:id="55"/>
+    </w:p>
+    <w:p>
+      <w:pPr>
+        <w:pStyle w:val="Heading2"/>
+        <w:rPr>
+          <w:rFonts w:ascii="Times New Roman" w:hAnsi="Times New Roman"/>
+        </w:rPr>
+      </w:pPr>
+      <w:bookmarkStart w:id="56" w:name="_Toc24263102"/>
+      <w:r>
+        <w:rPr>
+          <w:rFonts w:ascii="Times New Roman" w:hAnsi="Times New Roman"/>
+        </w:rPr>
+        <w:t>Add Product</w:t>
+      </w:r>
       <w:bookmarkEnd w:id="56"/>
-    </w:p>
-    <w:p>
-      <w:pPr>
-        <w:pStyle w:val="Heading2"/>
-        <w:rPr>
-          <w:rFonts w:ascii="Times New Roman" w:hAnsi="Times New Roman"/>
-        </w:rPr>
-      </w:pPr>
-      <w:bookmarkStart w:id="57" w:name="_Toc24263102"/>
-      <w:r>
-        <w:rPr>
-          <w:rFonts w:ascii="Times New Roman" w:hAnsi="Times New Roman"/>
-        </w:rPr>
-        <w:t>Add Product</w:t>
-      </w:r>
-      <w:bookmarkEnd w:id="57"/>
     </w:p>
     <w:p>
       <w:pPr>
@@ -9722,7 +9726,7 @@
           <w:lang w:val="en-GB"/>
         </w:rPr>
       </w:pPr>
-      <w:bookmarkStart w:id="58" w:name="_Toc24263103"/>
+      <w:bookmarkStart w:id="57" w:name="_Toc24263103"/>
       <w:r>
         <w:rPr>
           <w:rFonts w:ascii="Times New Roman" w:hAnsi="Times New Roman" w:cs="Times New Roman"/>
@@ -9731,7 +9735,7 @@
         <w:lastRenderedPageBreak/>
         <w:t>Add Product Page</w:t>
       </w:r>
-      <w:bookmarkEnd w:id="58"/>
+      <w:bookmarkEnd w:id="57"/>
     </w:p>
     <w:p>
       <w:pPr>
@@ -9741,7 +9745,7 @@
           <w:lang w:val="en-GB"/>
         </w:rPr>
       </w:pPr>
-      <w:bookmarkStart w:id="59" w:name="_Toc24263104"/>
+      <w:bookmarkStart w:id="58" w:name="_Toc24263104"/>
       <w:r>
         <w:rPr>
           <w:rFonts w:ascii="Times New Roman" w:hAnsi="Times New Roman" w:cs="Times New Roman"/>
@@ -9749,7 +9753,7 @@
         </w:rPr>
         <w:t>Add Product – Select Category</w:t>
       </w:r>
-      <w:bookmarkEnd w:id="59"/>
+      <w:bookmarkEnd w:id="58"/>
     </w:p>
     <w:p>
       <w:pPr>
@@ -9759,7 +9763,7 @@
           <w:lang w:val="en-GB"/>
         </w:rPr>
       </w:pPr>
-      <w:bookmarkStart w:id="60" w:name="_Toc24263105"/>
+      <w:bookmarkStart w:id="59" w:name="_Toc24263105"/>
       <w:r>
         <w:rPr>
           <w:rFonts w:ascii="Times New Roman" w:hAnsi="Times New Roman" w:cs="Times New Roman"/>
@@ -9767,7 +9771,7 @@
         </w:rPr>
         <w:t>Add Product – Select Photo</w:t>
       </w:r>
-      <w:bookmarkEnd w:id="60"/>
+      <w:bookmarkEnd w:id="59"/>
     </w:p>
     <w:p>
       <w:pPr>
@@ -9777,7 +9781,7 @@
           <w:lang w:val="en-GB"/>
         </w:rPr>
       </w:pPr>
-      <w:bookmarkStart w:id="61" w:name="_Toc24263106"/>
+      <w:bookmarkStart w:id="60" w:name="_Toc24263106"/>
       <w:r>
         <w:rPr>
           <w:rFonts w:ascii="Times New Roman" w:hAnsi="Times New Roman" w:cs="Times New Roman"/>
@@ -9785,30 +9789,16 @@
         </w:rPr>
         <w:t>Add Product – Select Video</w:t>
       </w:r>
+      <w:bookmarkEnd w:id="60"/>
+    </w:p>
+    <w:p>
+      <w:pPr>
+        <w:rPr>
+          <w:lang w:eastAsia="ru-RU"/>
+        </w:rPr>
+      </w:pPr>
+      <w:bookmarkStart w:id="61" w:name="_GoBack"/>
       <w:bookmarkEnd w:id="61"/>
-    </w:p>
-    <w:p>
-      <w:pPr>
-        <w:pStyle w:val="Heading2"/>
-        <w:rPr>
-          <w:rFonts w:ascii="Times New Roman" w:hAnsi="Times New Roman"/>
-        </w:rPr>
-      </w:pPr>
-      <w:bookmarkStart w:id="62" w:name="_Toc24263107"/>
-      <w:r>
-        <w:rPr>
-          <w:rFonts w:ascii="Times New Roman" w:hAnsi="Times New Roman"/>
-        </w:rPr>
-        <w:t>Add Product</w:t>
-      </w:r>
-      <w:bookmarkEnd w:id="62"/>
-    </w:p>
-    <w:p>
-      <w:pPr>
-        <w:rPr>
-          <w:lang w:eastAsia="ru-RU"/>
-        </w:rPr>
-      </w:pPr>
     </w:p>
     <w:p>
       <w:pPr>
@@ -9819,7 +9809,7 @@
           <w:b/>
         </w:rPr>
       </w:pPr>
-      <w:bookmarkStart w:id="63" w:name="_Toc24263108"/>
+      <w:bookmarkStart w:id="62" w:name="_Toc24263108"/>
       <w:r>
         <w:rPr>
           <w:rFonts w:ascii="Times New Roman" w:hAnsi="Times New Roman" w:cs="Times New Roman"/>
@@ -9827,7 +9817,7 @@
         </w:rPr>
         <w:t>Test Documentation</w:t>
       </w:r>
-      <w:bookmarkEnd w:id="63"/>
+      <w:bookmarkEnd w:id="62"/>
     </w:p>
     <w:p/>
     <w:tbl>
@@ -10502,8 +10492,8 @@
           <w:szCs w:val="28"/>
         </w:rPr>
       </w:pPr>
-      <w:bookmarkStart w:id="64" w:name="_Toc24263109"/>
-      <w:bookmarkStart w:id="65" w:name="_Toc2734215"/>
+      <w:bookmarkStart w:id="63" w:name="_Toc24263109"/>
+      <w:bookmarkStart w:id="64" w:name="_Toc2734215"/>
       <w:r>
         <w:rPr>
           <w:rFonts w:ascii="Times New Roman" w:hAnsi="Times New Roman" w:cs="Times New Roman"/>
@@ -10522,7 +10512,7 @@
         </w:rPr>
         <w:t>:</w:t>
       </w:r>
-      <w:bookmarkEnd w:id="64"/>
+      <w:bookmarkEnd w:id="63"/>
     </w:p>
     <w:p>
       <w:pPr>
@@ -10535,7 +10525,7 @@
           <w:szCs w:val="28"/>
         </w:rPr>
       </w:pPr>
-      <w:bookmarkStart w:id="66" w:name="_Toc24263110"/>
+      <w:bookmarkStart w:id="65" w:name="_Toc24263110"/>
       <w:r>
         <w:rPr>
           <w:rFonts w:ascii="Times New Roman" w:hAnsi="Times New Roman" w:cs="Times New Roman"/>
@@ -10545,7 +10535,7 @@
         </w:rPr>
         <w:t>References</w:t>
       </w:r>
-      <w:bookmarkEnd w:id="65"/>
+      <w:bookmarkEnd w:id="64"/>
       <w:r>
         <w:rPr>
           <w:rFonts w:ascii="Times New Roman" w:hAnsi="Times New Roman" w:cs="Times New Roman"/>
@@ -10555,7 +10545,7 @@
         </w:rPr>
         <w:t>:</w:t>
       </w:r>
-      <w:bookmarkEnd w:id="66"/>
+      <w:bookmarkEnd w:id="65"/>
     </w:p>
     <w:p>
       <w:pPr>
@@ -12790,7 +12780,7 @@
 </file>
 
 <file path=customXml/itemProps1.xml><?xml version="1.0" encoding="utf-8"?>
-<ds:datastoreItem xmlns:ds="http://schemas.openxmlformats.org/officeDocument/2006/customXml" ds:itemID="{05604F26-9F18-4A76-B0D0-415BED1AAFED}">
+<ds:datastoreItem xmlns:ds="http://schemas.openxmlformats.org/officeDocument/2006/customXml" ds:itemID="{0BAB0CD6-89CB-4DBD-AA2C-68FB35EDD074}">
   <ds:schemaRefs>
     <ds:schemaRef ds:uri="http://schemas.openxmlformats.org/officeDocument/2006/bibliography"/>
   </ds:schemaRefs>

</xml_diff>